<commit_message>
Completed the 2nd laboratory
</commit_message>
<xml_diff>
--- a/lab_1/Звіт/Лабораторна робота 1 Кокіш Н.І. КН-23.docx
+++ b/lab_1/Звіт/Лабораторна робота 1 Кокіш Н.І. КН-23.docx
@@ -4598,8 +4598,6 @@
           <w:lang w:val="uk-UA"/>
         </w:rPr>
       </w:pPr>
-      <w:bookmarkStart w:id="0" w:name="_GoBack"/>
-      <w:bookmarkEnd w:id="0"/>
       <w:r>
         <w:rPr>
           <w:b/>
@@ -5367,16 +5365,7 @@
           <w:lang w:val="en-US"/>
         </w:rPr>
         <w:lastRenderedPageBreak/>
-        <w:t>Country</w:t>
-      </w:r>
-      <w:r>
-        <w:rPr>
-          <w:b/>
-          <w:sz w:val="28"/>
-          <w:szCs w:val="28"/>
-          <w:lang w:val="en-US"/>
-        </w:rPr>
-        <w:t>_2.сpp</w:t>
+        <w:t>Country_2.сpp</w:t>
       </w:r>
     </w:p>
     <w:p>
@@ -7001,29 +6990,310 @@
         <w:rPr>
           <w:sz w:val="28"/>
           <w:szCs w:val="28"/>
+        </w:rPr>
+      </w:pPr>
+      <w:r>
+        <w:rPr>
+          <w:sz w:val="28"/>
+          <w:szCs w:val="28"/>
+        </w:rPr>
+        <w:t xml:space="preserve">У </w:t>
+      </w:r>
+      <w:proofErr w:type="spellStart"/>
+      <w:r>
+        <w:rPr>
+          <w:sz w:val="28"/>
+          <w:szCs w:val="28"/>
+        </w:rPr>
+        <w:t>ході</w:t>
+      </w:r>
+      <w:proofErr w:type="spellEnd"/>
+      <w:r>
+        <w:rPr>
+          <w:sz w:val="28"/>
+          <w:szCs w:val="28"/>
+        </w:rPr>
+        <w:t xml:space="preserve"> </w:t>
+      </w:r>
+      <w:proofErr w:type="spellStart"/>
+      <w:r>
+        <w:rPr>
+          <w:sz w:val="28"/>
+          <w:szCs w:val="28"/>
+        </w:rPr>
+        <w:t>виконання</w:t>
+      </w:r>
+      <w:proofErr w:type="spellEnd"/>
+      <w:r>
+        <w:rPr>
+          <w:sz w:val="28"/>
+          <w:szCs w:val="28"/>
+        </w:rPr>
+        <w:t xml:space="preserve"> </w:t>
+      </w:r>
+      <w:proofErr w:type="spellStart"/>
+      <w:r>
+        <w:rPr>
+          <w:sz w:val="28"/>
+          <w:szCs w:val="28"/>
+        </w:rPr>
+        <w:t>цієї</w:t>
+      </w:r>
+      <w:proofErr w:type="spellEnd"/>
+      <w:r>
+        <w:rPr>
+          <w:sz w:val="28"/>
+          <w:szCs w:val="28"/>
+        </w:rPr>
+        <w:t xml:space="preserve"> </w:t>
+      </w:r>
+      <w:proofErr w:type="spellStart"/>
+      <w:r>
+        <w:rPr>
+          <w:sz w:val="28"/>
+          <w:szCs w:val="28"/>
+        </w:rPr>
+        <w:t>лабораторної</w:t>
+      </w:r>
+      <w:proofErr w:type="spellEnd"/>
+      <w:r>
+        <w:rPr>
+          <w:sz w:val="28"/>
+          <w:szCs w:val="28"/>
+        </w:rPr>
+        <w:t xml:space="preserve"> </w:t>
+      </w:r>
+      <w:proofErr w:type="spellStart"/>
+      <w:r>
+        <w:rPr>
+          <w:sz w:val="28"/>
+          <w:szCs w:val="28"/>
+        </w:rPr>
+        <w:t>роботи</w:t>
+      </w:r>
+      <w:proofErr w:type="spellEnd"/>
+      <w:r>
+        <w:rPr>
+          <w:sz w:val="28"/>
+          <w:szCs w:val="28"/>
+        </w:rPr>
+        <w:t xml:space="preserve"> я </w:t>
+      </w:r>
+      <w:proofErr w:type="spellStart"/>
+      <w:r>
+        <w:rPr>
+          <w:sz w:val="28"/>
+          <w:szCs w:val="28"/>
+        </w:rPr>
+        <w:t>ознайомився</w:t>
+      </w:r>
+      <w:proofErr w:type="spellEnd"/>
+      <w:r>
+        <w:rPr>
+          <w:sz w:val="28"/>
+          <w:szCs w:val="28"/>
+        </w:rPr>
+        <w:t xml:space="preserve"> з </w:t>
+      </w:r>
+      <w:proofErr w:type="spellStart"/>
+      <w:r>
+        <w:rPr>
+          <w:sz w:val="28"/>
+          <w:szCs w:val="28"/>
+        </w:rPr>
+        <w:t>основними</w:t>
+      </w:r>
+      <w:proofErr w:type="spellEnd"/>
+      <w:r>
+        <w:rPr>
+          <w:sz w:val="28"/>
+          <w:szCs w:val="28"/>
+        </w:rPr>
+        <w:t xml:space="preserve"> </w:t>
+      </w:r>
+      <w:proofErr w:type="spellStart"/>
+      <w:r>
+        <w:rPr>
+          <w:sz w:val="28"/>
+          <w:szCs w:val="28"/>
+        </w:rPr>
+        <w:t>поняттями</w:t>
+      </w:r>
+      <w:proofErr w:type="spellEnd"/>
+      <w:r>
+        <w:rPr>
+          <w:sz w:val="28"/>
+          <w:szCs w:val="28"/>
+        </w:rPr>
+        <w:t xml:space="preserve"> ООП. </w:t>
+      </w:r>
+      <w:proofErr w:type="spellStart"/>
+      <w:r>
+        <w:rPr>
+          <w:sz w:val="28"/>
+          <w:szCs w:val="28"/>
+        </w:rPr>
+        <w:t>Вивчив</w:t>
+      </w:r>
+      <w:proofErr w:type="spellEnd"/>
+      <w:r>
+        <w:rPr>
+          <w:sz w:val="28"/>
+          <w:szCs w:val="28"/>
+        </w:rPr>
+        <w:t xml:space="preserve"> </w:t>
+      </w:r>
+      <w:proofErr w:type="spellStart"/>
+      <w:r>
+        <w:rPr>
+          <w:sz w:val="28"/>
+          <w:szCs w:val="28"/>
+        </w:rPr>
+        <w:t>поняття</w:t>
+      </w:r>
+      <w:proofErr w:type="spellEnd"/>
+      <w:r>
+        <w:rPr>
+          <w:sz w:val="28"/>
+          <w:szCs w:val="28"/>
+        </w:rPr>
+        <w:t xml:space="preserve"> </w:t>
+      </w:r>
+      <w:proofErr w:type="spellStart"/>
+      <w:r>
+        <w:rPr>
+          <w:sz w:val="28"/>
+          <w:szCs w:val="28"/>
+        </w:rPr>
+        <w:t>клас</w:t>
+      </w:r>
+      <w:proofErr w:type="spellEnd"/>
+      <w:r>
+        <w:rPr>
+          <w:sz w:val="28"/>
+          <w:szCs w:val="28"/>
+        </w:rPr>
+        <w:t xml:space="preserve">, </w:t>
+      </w:r>
+      <w:proofErr w:type="spellStart"/>
+      <w:r>
+        <w:rPr>
+          <w:sz w:val="28"/>
+          <w:szCs w:val="28"/>
+        </w:rPr>
+        <w:t>об’єкт</w:t>
+      </w:r>
+      <w:proofErr w:type="spellEnd"/>
+      <w:r>
+        <w:rPr>
+          <w:sz w:val="28"/>
+          <w:szCs w:val="28"/>
+        </w:rPr>
+        <w:t xml:space="preserve">, сеттер, геттер та </w:t>
+      </w:r>
+      <w:proofErr w:type="spellStart"/>
+      <w:r>
+        <w:rPr>
+          <w:sz w:val="28"/>
+          <w:szCs w:val="28"/>
+        </w:rPr>
+        <w:t>навчився</w:t>
+      </w:r>
+      <w:proofErr w:type="spellEnd"/>
+      <w:r>
+        <w:rPr>
+          <w:sz w:val="28"/>
+          <w:szCs w:val="28"/>
+        </w:rPr>
+        <w:t xml:space="preserve"> </w:t>
+      </w:r>
+      <w:proofErr w:type="spellStart"/>
+      <w:r>
+        <w:rPr>
+          <w:sz w:val="28"/>
+          <w:szCs w:val="28"/>
+        </w:rPr>
+        <w:t>їх</w:t>
+      </w:r>
+      <w:proofErr w:type="spellEnd"/>
+      <w:r>
+        <w:rPr>
+          <w:sz w:val="28"/>
+          <w:szCs w:val="28"/>
+        </w:rPr>
+        <w:t xml:space="preserve"> </w:t>
+      </w:r>
+      <w:proofErr w:type="spellStart"/>
+      <w:r>
+        <w:rPr>
+          <w:sz w:val="28"/>
+          <w:szCs w:val="28"/>
+        </w:rPr>
+        <w:t>програмно</w:t>
+      </w:r>
+      <w:proofErr w:type="spellEnd"/>
+      <w:r>
+        <w:rPr>
+          <w:sz w:val="28"/>
+          <w:szCs w:val="28"/>
+        </w:rPr>
+        <w:t xml:space="preserve"> </w:t>
+      </w:r>
+      <w:proofErr w:type="spellStart"/>
+      <w:r>
+        <w:rPr>
+          <w:sz w:val="28"/>
+          <w:szCs w:val="28"/>
+        </w:rPr>
+        <w:t>реалізовувати</w:t>
+      </w:r>
+      <w:proofErr w:type="spellEnd"/>
+      <w:r>
+        <w:rPr>
+          <w:sz w:val="28"/>
+          <w:szCs w:val="28"/>
+        </w:rPr>
+        <w:t xml:space="preserve"> </w:t>
+      </w:r>
+      <w:proofErr w:type="spellStart"/>
+      <w:r>
+        <w:rPr>
+          <w:sz w:val="28"/>
+          <w:szCs w:val="28"/>
+        </w:rPr>
+        <w:t>мовою</w:t>
+      </w:r>
+      <w:proofErr w:type="spellEnd"/>
+      <w:r>
+        <w:rPr>
+          <w:sz w:val="28"/>
+          <w:szCs w:val="28"/>
+        </w:rPr>
+        <w:t xml:space="preserve"> С++. </w:t>
+      </w:r>
+      <w:r>
+        <w:rPr>
+          <w:sz w:val="28"/>
+          <w:szCs w:val="28"/>
           <w:lang w:eastAsia="en-US"/>
         </w:rPr>
-      </w:pPr>
-      <w:r>
-        <w:rPr>
-          <w:sz w:val="28"/>
-          <w:szCs w:val="28"/>
-        </w:rPr>
-        <w:t xml:space="preserve">У </w:t>
-      </w:r>
-      <w:proofErr w:type="spellStart"/>
-      <w:r>
-        <w:rPr>
-          <w:sz w:val="28"/>
-          <w:szCs w:val="28"/>
-        </w:rPr>
-        <w:t>ході</w:t>
-      </w:r>
-      <w:proofErr w:type="spellEnd"/>
-      <w:r>
-        <w:rPr>
-          <w:sz w:val="28"/>
-          <w:szCs w:val="28"/>
+        <w:t xml:space="preserve">ООП </w:t>
+      </w:r>
+      <w:proofErr w:type="spellStart"/>
+      <w:r>
+        <w:rPr>
+          <w:sz w:val="28"/>
+          <w:szCs w:val="28"/>
+          <w:lang w:eastAsia="en-US"/>
+        </w:rPr>
+        <w:t>забезпечує</w:t>
+      </w:r>
+      <w:proofErr w:type="spellEnd"/>
+      <w:r>
+        <w:rPr>
+          <w:sz w:val="28"/>
+          <w:szCs w:val="28"/>
+          <w:lang w:eastAsia="en-US"/>
         </w:rPr>
         <w:t xml:space="preserve"> </w:t>
       </w:r>
@@ -7032,14 +7302,34 @@
         <w:rPr>
           <w:sz w:val="28"/>
           <w:szCs w:val="28"/>
-        </w:rPr>
-        <w:t>виконання</w:t>
-      </w:r>
-      <w:proofErr w:type="spellEnd"/>
-      <w:r>
-        <w:rPr>
-          <w:sz w:val="28"/>
-          <w:szCs w:val="28"/>
+          <w:lang w:eastAsia="en-US"/>
+        </w:rPr>
+        <w:t>інкапсуляцію</w:t>
+      </w:r>
+      <w:proofErr w:type="spellEnd"/>
+      <w:r>
+        <w:rPr>
+          <w:sz w:val="28"/>
+          <w:szCs w:val="28"/>
+          <w:lang w:eastAsia="en-US"/>
+        </w:rPr>
+        <w:t xml:space="preserve">, </w:t>
+      </w:r>
+      <w:proofErr w:type="spellStart"/>
+      <w:r>
+        <w:rPr>
+          <w:sz w:val="28"/>
+          <w:szCs w:val="28"/>
+          <w:lang w:eastAsia="en-US"/>
+        </w:rPr>
+        <w:t>що</w:t>
+      </w:r>
+      <w:proofErr w:type="spellEnd"/>
+      <w:r>
+        <w:rPr>
+          <w:sz w:val="28"/>
+          <w:szCs w:val="28"/>
+          <w:lang w:eastAsia="en-US"/>
         </w:rPr>
         <w:t xml:space="preserve"> </w:t>
       </w:r>
@@ -7048,14 +7338,16 @@
         <w:rPr>
           <w:sz w:val="28"/>
           <w:szCs w:val="28"/>
-        </w:rPr>
-        <w:t>цієї</w:t>
-      </w:r>
-      <w:proofErr w:type="spellEnd"/>
-      <w:r>
-        <w:rPr>
-          <w:sz w:val="28"/>
-          <w:szCs w:val="28"/>
+          <w:lang w:eastAsia="en-US"/>
+        </w:rPr>
+        <w:t>дозволяє</w:t>
+      </w:r>
+      <w:proofErr w:type="spellEnd"/>
+      <w:r>
+        <w:rPr>
+          <w:sz w:val="28"/>
+          <w:szCs w:val="28"/>
+          <w:lang w:eastAsia="en-US"/>
         </w:rPr>
         <w:t xml:space="preserve"> </w:t>
       </w:r>
@@ -7064,14 +7356,16 @@
         <w:rPr>
           <w:sz w:val="28"/>
           <w:szCs w:val="28"/>
-        </w:rPr>
-        <w:t>лабораторної</w:t>
-      </w:r>
-      <w:proofErr w:type="spellEnd"/>
-      <w:r>
-        <w:rPr>
-          <w:sz w:val="28"/>
-          <w:szCs w:val="28"/>
+          <w:lang w:eastAsia="en-US"/>
+        </w:rPr>
+        <w:t>захищати</w:t>
+      </w:r>
+      <w:proofErr w:type="spellEnd"/>
+      <w:r>
+        <w:rPr>
+          <w:sz w:val="28"/>
+          <w:szCs w:val="28"/>
+          <w:lang w:eastAsia="en-US"/>
         </w:rPr>
         <w:t xml:space="preserve"> </w:t>
       </w:r>
@@ -7080,46 +7374,70 @@
         <w:rPr>
           <w:sz w:val="28"/>
           <w:szCs w:val="28"/>
-        </w:rPr>
-        <w:t>роботи</w:t>
-      </w:r>
-      <w:proofErr w:type="spellEnd"/>
-      <w:r>
-        <w:rPr>
-          <w:sz w:val="28"/>
-          <w:szCs w:val="28"/>
-        </w:rPr>
-        <w:t xml:space="preserve"> я </w:t>
-      </w:r>
-      <w:proofErr w:type="spellStart"/>
-      <w:r>
-        <w:rPr>
-          <w:sz w:val="28"/>
-          <w:szCs w:val="28"/>
-        </w:rPr>
-        <w:t>ознайомився</w:t>
-      </w:r>
-      <w:proofErr w:type="spellEnd"/>
-      <w:r>
-        <w:rPr>
-          <w:sz w:val="28"/>
-          <w:szCs w:val="28"/>
-        </w:rPr>
-        <w:t xml:space="preserve"> з </w:t>
-      </w:r>
-      <w:proofErr w:type="spellStart"/>
-      <w:r>
-        <w:rPr>
-          <w:sz w:val="28"/>
-          <w:szCs w:val="28"/>
-        </w:rPr>
-        <w:t>основними</w:t>
-      </w:r>
-      <w:proofErr w:type="spellEnd"/>
-      <w:r>
-        <w:rPr>
-          <w:sz w:val="28"/>
-          <w:szCs w:val="28"/>
+          <w:lang w:eastAsia="en-US"/>
+        </w:rPr>
+        <w:t>дані</w:t>
+      </w:r>
+      <w:proofErr w:type="spellEnd"/>
+      <w:r>
+        <w:rPr>
+          <w:sz w:val="28"/>
+          <w:szCs w:val="28"/>
+          <w:lang w:eastAsia="en-US"/>
+        </w:rPr>
+        <w:t xml:space="preserve"> через </w:t>
+      </w:r>
+      <w:proofErr w:type="spellStart"/>
+      <w:r>
+        <w:rPr>
+          <w:sz w:val="28"/>
+          <w:szCs w:val="28"/>
+          <w:lang w:eastAsia="en-US"/>
+        </w:rPr>
+        <w:t>приватні</w:t>
+      </w:r>
+      <w:proofErr w:type="spellEnd"/>
+      <w:r>
+        <w:rPr>
+          <w:sz w:val="28"/>
+          <w:szCs w:val="28"/>
+          <w:lang w:eastAsia="en-US"/>
+        </w:rPr>
+        <w:t xml:space="preserve"> поля та доступ до них через </w:t>
+      </w:r>
+      <w:proofErr w:type="spellStart"/>
+      <w:r>
+        <w:rPr>
+          <w:sz w:val="28"/>
+          <w:szCs w:val="28"/>
+          <w:lang w:eastAsia="en-US"/>
+        </w:rPr>
+        <w:t>методи</w:t>
+      </w:r>
+      <w:proofErr w:type="spellEnd"/>
+      <w:r>
+        <w:rPr>
+          <w:sz w:val="28"/>
+          <w:szCs w:val="28"/>
+          <w:lang w:eastAsia="en-US"/>
+        </w:rPr>
+        <w:t xml:space="preserve">. </w:t>
+      </w:r>
+      <w:proofErr w:type="spellStart"/>
+      <w:r>
+        <w:rPr>
+          <w:sz w:val="28"/>
+          <w:szCs w:val="28"/>
+          <w:lang w:eastAsia="en-US"/>
+        </w:rPr>
+        <w:t>Структурне</w:t>
+      </w:r>
+      <w:proofErr w:type="spellEnd"/>
+      <w:r>
+        <w:rPr>
+          <w:sz w:val="28"/>
+          <w:szCs w:val="28"/>
+          <w:lang w:eastAsia="en-US"/>
         </w:rPr>
         <w:t xml:space="preserve"> </w:t>
       </w:r>
@@ -7128,30 +7446,16 @@
         <w:rPr>
           <w:sz w:val="28"/>
           <w:szCs w:val="28"/>
-        </w:rPr>
-        <w:t>поняттями</w:t>
-      </w:r>
-      <w:proofErr w:type="spellEnd"/>
-      <w:r>
-        <w:rPr>
-          <w:sz w:val="28"/>
-          <w:szCs w:val="28"/>
-        </w:rPr>
-        <w:t xml:space="preserve"> ООП. </w:t>
-      </w:r>
-      <w:proofErr w:type="spellStart"/>
-      <w:r>
-        <w:rPr>
-          <w:sz w:val="28"/>
-          <w:szCs w:val="28"/>
-        </w:rPr>
-        <w:t>Вивчив</w:t>
-      </w:r>
-      <w:proofErr w:type="spellEnd"/>
-      <w:r>
-        <w:rPr>
-          <w:sz w:val="28"/>
-          <w:szCs w:val="28"/>
+          <w:lang w:eastAsia="en-US"/>
+        </w:rPr>
+        <w:t>програмування</w:t>
+      </w:r>
+      <w:proofErr w:type="spellEnd"/>
+      <w:r>
+        <w:rPr>
+          <w:sz w:val="28"/>
+          <w:szCs w:val="28"/>
+          <w:lang w:eastAsia="en-US"/>
         </w:rPr>
         <w:t xml:space="preserve"> </w:t>
       </w:r>
@@ -7160,14 +7464,16 @@
         <w:rPr>
           <w:sz w:val="28"/>
           <w:szCs w:val="28"/>
-        </w:rPr>
-        <w:t>поняття</w:t>
-      </w:r>
-      <w:proofErr w:type="spellEnd"/>
-      <w:r>
-        <w:rPr>
-          <w:sz w:val="28"/>
-          <w:szCs w:val="28"/>
+          <w:lang w:eastAsia="en-US"/>
+        </w:rPr>
+        <w:t>менш</w:t>
+      </w:r>
+      <w:proofErr w:type="spellEnd"/>
+      <w:r>
+        <w:rPr>
+          <w:sz w:val="28"/>
+          <w:szCs w:val="28"/>
+          <w:lang w:eastAsia="en-US"/>
         </w:rPr>
         <w:t xml:space="preserve"> </w:t>
       </w:r>
@@ -7176,14 +7482,16 @@
         <w:rPr>
           <w:sz w:val="28"/>
           <w:szCs w:val="28"/>
-        </w:rPr>
-        <w:t>клас</w:t>
-      </w:r>
-      <w:proofErr w:type="spellEnd"/>
-      <w:r>
-        <w:rPr>
-          <w:sz w:val="28"/>
-          <w:szCs w:val="28"/>
+          <w:lang w:eastAsia="en-US"/>
+        </w:rPr>
+        <w:t>гнучке</w:t>
+      </w:r>
+      <w:proofErr w:type="spellEnd"/>
+      <w:r>
+        <w:rPr>
+          <w:sz w:val="28"/>
+          <w:szCs w:val="28"/>
+          <w:lang w:eastAsia="en-US"/>
         </w:rPr>
         <w:t xml:space="preserve">, </w:t>
       </w:r>
@@ -7192,37 +7500,16 @@
         <w:rPr>
           <w:sz w:val="28"/>
           <w:szCs w:val="28"/>
-        </w:rPr>
-        <w:t>об’є</w:t>
-      </w:r>
-      <w:r>
-        <w:rPr>
-          <w:sz w:val="28"/>
-          <w:szCs w:val="28"/>
-        </w:rPr>
-        <w:t>кт</w:t>
-      </w:r>
-      <w:proofErr w:type="spellEnd"/>
-      <w:r>
-        <w:rPr>
-          <w:sz w:val="28"/>
-          <w:szCs w:val="28"/>
-        </w:rPr>
-        <w:t xml:space="preserve">, сеттер, геттер та </w:t>
-      </w:r>
-      <w:proofErr w:type="spellStart"/>
-      <w:r>
-        <w:rPr>
-          <w:sz w:val="28"/>
-          <w:szCs w:val="28"/>
-        </w:rPr>
-        <w:t>навчився</w:t>
-      </w:r>
-      <w:proofErr w:type="spellEnd"/>
-      <w:r>
-        <w:rPr>
-          <w:sz w:val="28"/>
-          <w:szCs w:val="28"/>
+          <w:lang w:eastAsia="en-US"/>
+        </w:rPr>
+        <w:t>оскільки</w:t>
+      </w:r>
+      <w:proofErr w:type="spellEnd"/>
+      <w:r>
+        <w:rPr>
+          <w:sz w:val="28"/>
+          <w:szCs w:val="28"/>
+          <w:lang w:eastAsia="en-US"/>
         </w:rPr>
         <w:t xml:space="preserve"> </w:t>
       </w:r>
@@ -7231,14 +7518,16 @@
         <w:rPr>
           <w:sz w:val="28"/>
           <w:szCs w:val="28"/>
-        </w:rPr>
-        <w:t>їх</w:t>
-      </w:r>
-      <w:proofErr w:type="spellEnd"/>
-      <w:r>
-        <w:rPr>
-          <w:sz w:val="28"/>
-          <w:szCs w:val="28"/>
+          <w:lang w:eastAsia="en-US"/>
+        </w:rPr>
+        <w:t>всі</w:t>
+      </w:r>
+      <w:proofErr w:type="spellEnd"/>
+      <w:r>
+        <w:rPr>
+          <w:sz w:val="28"/>
+          <w:szCs w:val="28"/>
+          <w:lang w:eastAsia="en-US"/>
         </w:rPr>
         <w:t xml:space="preserve"> </w:t>
       </w:r>
@@ -7247,14 +7536,16 @@
         <w:rPr>
           <w:sz w:val="28"/>
           <w:szCs w:val="28"/>
-        </w:rPr>
-        <w:t>програмно</w:t>
-      </w:r>
-      <w:proofErr w:type="spellEnd"/>
-      <w:r>
-        <w:rPr>
-          <w:sz w:val="28"/>
-          <w:szCs w:val="28"/>
+          <w:lang w:eastAsia="en-US"/>
+        </w:rPr>
+        <w:t>дані</w:t>
+      </w:r>
+      <w:proofErr w:type="spellEnd"/>
+      <w:r>
+        <w:rPr>
+          <w:sz w:val="28"/>
+          <w:szCs w:val="28"/>
+          <w:lang w:eastAsia="en-US"/>
         </w:rPr>
         <w:t xml:space="preserve"> </w:t>
       </w:r>
@@ -7263,14 +7554,16 @@
         <w:rPr>
           <w:sz w:val="28"/>
           <w:szCs w:val="28"/>
-        </w:rPr>
-        <w:t>реалізовувати</w:t>
-      </w:r>
-      <w:proofErr w:type="spellEnd"/>
-      <w:r>
-        <w:rPr>
-          <w:sz w:val="28"/>
-          <w:szCs w:val="28"/>
+          <w:lang w:eastAsia="en-US"/>
+        </w:rPr>
+        <w:t>доступні</w:t>
+      </w:r>
+      <w:proofErr w:type="spellEnd"/>
+      <w:r>
+        <w:rPr>
+          <w:sz w:val="28"/>
+          <w:szCs w:val="28"/>
+          <w:lang w:eastAsia="en-US"/>
         </w:rPr>
         <w:t xml:space="preserve"> </w:t>
       </w:r>
@@ -7279,48 +7572,89 @@
         <w:rPr>
           <w:sz w:val="28"/>
           <w:szCs w:val="28"/>
-        </w:rPr>
-        <w:t>мовою</w:t>
-      </w:r>
-      <w:proofErr w:type="spellEnd"/>
-      <w:r>
-        <w:rPr>
-          <w:sz w:val="28"/>
-          <w:szCs w:val="28"/>
-        </w:rPr>
-        <w:t xml:space="preserve"> С++.</w:t>
-      </w:r>
-      <w:r>
-        <w:rPr>
-          <w:sz w:val="28"/>
-          <w:szCs w:val="28"/>
+          <w:lang w:eastAsia="en-US"/>
+        </w:rPr>
+        <w:t>напряму</w:t>
+      </w:r>
+      <w:proofErr w:type="spellEnd"/>
+      <w:r>
+        <w:rPr>
+          <w:sz w:val="28"/>
+          <w:szCs w:val="28"/>
+          <w:lang w:eastAsia="en-US"/>
+        </w:rPr>
+        <w:t xml:space="preserve">. ООП </w:t>
+      </w:r>
+      <w:proofErr w:type="spellStart"/>
+      <w:r>
+        <w:rPr>
+          <w:sz w:val="28"/>
+          <w:szCs w:val="28"/>
+          <w:lang w:eastAsia="en-US"/>
+        </w:rPr>
+        <w:t>також</w:t>
+      </w:r>
+      <w:proofErr w:type="spellEnd"/>
+      <w:r>
+        <w:rPr>
+          <w:sz w:val="28"/>
+          <w:szCs w:val="28"/>
+          <w:lang w:eastAsia="en-US"/>
         </w:rPr>
         <w:t xml:space="preserve"> </w:t>
       </w:r>
+      <w:proofErr w:type="spellStart"/>
       <w:r>
         <w:rPr>
           <w:sz w:val="28"/>
           <w:szCs w:val="28"/>
           <w:lang w:eastAsia="en-US"/>
         </w:rPr>
-        <w:t xml:space="preserve">ООП </w:t>
-      </w:r>
-      <w:proofErr w:type="spellStart"/>
+        <w:t>краще</w:t>
+      </w:r>
+      <w:proofErr w:type="spellEnd"/>
       <w:r>
         <w:rPr>
           <w:sz w:val="28"/>
           <w:szCs w:val="28"/>
           <w:lang w:eastAsia="en-US"/>
         </w:rPr>
-        <w:t>забезпечує</w:t>
-      </w:r>
-      <w:proofErr w:type="spellEnd"/>
+        <w:t xml:space="preserve"> </w:t>
+      </w:r>
+      <w:proofErr w:type="spellStart"/>
       <w:r>
         <w:rPr>
           <w:sz w:val="28"/>
           <w:szCs w:val="28"/>
           <w:lang w:eastAsia="en-US"/>
         </w:rPr>
+        <w:t>підходить</w:t>
+      </w:r>
+      <w:proofErr w:type="spellEnd"/>
+      <w:r>
+        <w:rPr>
+          <w:sz w:val="28"/>
+          <w:szCs w:val="28"/>
+          <w:lang w:eastAsia="en-US"/>
+        </w:rPr>
+        <w:t xml:space="preserve"> для </w:t>
+      </w:r>
+      <w:proofErr w:type="spellStart"/>
+      <w:r>
+        <w:rPr>
+          <w:sz w:val="28"/>
+          <w:szCs w:val="28"/>
+          <w:lang w:eastAsia="en-US"/>
+        </w:rPr>
+        <w:t>масштабованих</w:t>
+      </w:r>
+      <w:proofErr w:type="spellEnd"/>
+      <w:r>
+        <w:rPr>
+          <w:sz w:val="28"/>
+          <w:szCs w:val="28"/>
+          <w:lang w:eastAsia="en-US"/>
+        </w:rPr>
         <w:t xml:space="preserve"> </w:t>
       </w:r>
       <w:proofErr w:type="spellStart"/>
@@ -7330,7 +7664,7 @@
           <w:szCs w:val="28"/>
           <w:lang w:eastAsia="en-US"/>
         </w:rPr>
-        <w:t>інкапсуляцію</w:t>
+        <w:t>проектів</w:t>
       </w:r>
       <w:proofErr w:type="spellEnd"/>
       <w:r>
@@ -7339,6 +7673,113 @@
           <w:szCs w:val="28"/>
           <w:lang w:eastAsia="en-US"/>
         </w:rPr>
+        <w:t xml:space="preserve">, де </w:t>
+      </w:r>
+      <w:proofErr w:type="spellStart"/>
+      <w:r>
+        <w:rPr>
+          <w:sz w:val="28"/>
+          <w:szCs w:val="28"/>
+          <w:lang w:eastAsia="en-US"/>
+        </w:rPr>
+        <w:t>важлива</w:t>
+      </w:r>
+      <w:proofErr w:type="spellEnd"/>
+      <w:r>
+        <w:rPr>
+          <w:sz w:val="28"/>
+          <w:szCs w:val="28"/>
+          <w:lang w:eastAsia="en-US"/>
+        </w:rPr>
+        <w:t xml:space="preserve"> </w:t>
+      </w:r>
+      <w:proofErr w:type="spellStart"/>
+      <w:r>
+        <w:rPr>
+          <w:sz w:val="28"/>
+          <w:szCs w:val="28"/>
+          <w:lang w:eastAsia="en-US"/>
+        </w:rPr>
+        <w:t>модульність</w:t>
+      </w:r>
+      <w:proofErr w:type="spellEnd"/>
+      <w:r>
+        <w:rPr>
+          <w:sz w:val="28"/>
+          <w:szCs w:val="28"/>
+          <w:lang w:eastAsia="en-US"/>
+        </w:rPr>
+        <w:t xml:space="preserve"> і </w:t>
+      </w:r>
+      <w:proofErr w:type="spellStart"/>
+      <w:r>
+        <w:rPr>
+          <w:sz w:val="28"/>
+          <w:szCs w:val="28"/>
+          <w:lang w:eastAsia="en-US"/>
+        </w:rPr>
+        <w:t>повторне</w:t>
+      </w:r>
+      <w:proofErr w:type="spellEnd"/>
+      <w:r>
+        <w:rPr>
+          <w:sz w:val="28"/>
+          <w:szCs w:val="28"/>
+          <w:lang w:eastAsia="en-US"/>
+        </w:rPr>
+        <w:t xml:space="preserve"> </w:t>
+      </w:r>
+      <w:proofErr w:type="spellStart"/>
+      <w:r>
+        <w:rPr>
+          <w:sz w:val="28"/>
+          <w:szCs w:val="28"/>
+          <w:lang w:eastAsia="en-US"/>
+        </w:rPr>
+        <w:t>використання</w:t>
+      </w:r>
+      <w:proofErr w:type="spellEnd"/>
+      <w:r>
+        <w:rPr>
+          <w:sz w:val="28"/>
+          <w:szCs w:val="28"/>
+          <w:lang w:eastAsia="en-US"/>
+        </w:rPr>
+        <w:t xml:space="preserve"> коду.</w:t>
+      </w:r>
+      <w:r>
+        <w:t xml:space="preserve"> </w:t>
+      </w:r>
+      <w:proofErr w:type="spellStart"/>
+      <w:r>
+        <w:rPr>
+          <w:sz w:val="28"/>
+          <w:szCs w:val="28"/>
+        </w:rPr>
+        <w:t>Варто</w:t>
+      </w:r>
+      <w:proofErr w:type="spellEnd"/>
+      <w:r>
+        <w:rPr>
+          <w:sz w:val="28"/>
+          <w:szCs w:val="28"/>
+        </w:rPr>
+        <w:t xml:space="preserve"> </w:t>
+      </w:r>
+      <w:proofErr w:type="spellStart"/>
+      <w:r>
+        <w:rPr>
+          <w:sz w:val="28"/>
+          <w:szCs w:val="28"/>
+        </w:rPr>
+        <w:t>зазначити</w:t>
+      </w:r>
+      <w:proofErr w:type="spellEnd"/>
+      <w:r>
+        <w:rPr>
+          <w:sz w:val="28"/>
+          <w:szCs w:val="28"/>
+        </w:rPr>
         <w:t xml:space="preserve">, </w:t>
       </w:r>
       <w:proofErr w:type="spellStart"/>
@@ -7346,7 +7787,6 @@
         <w:rPr>
           <w:sz w:val="28"/>
           <w:szCs w:val="28"/>
-          <w:lang w:eastAsia="en-US"/>
         </w:rPr>
         <w:t>що</w:t>
       </w:r>
@@ -7355,7 +7795,38 @@
         <w:rPr>
           <w:sz w:val="28"/>
           <w:szCs w:val="28"/>
-          <w:lang w:eastAsia="en-US"/>
+        </w:rPr>
+        <w:t xml:space="preserve"> за </w:t>
+      </w:r>
+      <w:proofErr w:type="spellStart"/>
+      <w:r>
+        <w:rPr>
+          <w:sz w:val="28"/>
+          <w:szCs w:val="28"/>
+        </w:rPr>
+        <w:t>замовчуванням</w:t>
+      </w:r>
+      <w:proofErr w:type="spellEnd"/>
+      <w:r>
+        <w:rPr>
+          <w:sz w:val="28"/>
+          <w:szCs w:val="28"/>
+        </w:rPr>
+        <w:t xml:space="preserve"> у </w:t>
+      </w:r>
+      <w:proofErr w:type="spellStart"/>
+      <w:r>
+        <w:rPr>
+          <w:sz w:val="28"/>
+          <w:szCs w:val="28"/>
+        </w:rPr>
+        <w:t>класі</w:t>
+      </w:r>
+      <w:proofErr w:type="spellEnd"/>
+      <w:r>
+        <w:rPr>
+          <w:sz w:val="28"/>
+          <w:szCs w:val="28"/>
         </w:rPr>
         <w:t xml:space="preserve"> </w:t>
       </w:r>
@@ -7364,16 +7835,14 @@
         <w:rPr>
           <w:sz w:val="28"/>
           <w:szCs w:val="28"/>
-          <w:lang w:eastAsia="en-US"/>
-        </w:rPr>
-        <w:t>дозволяє</w:t>
-      </w:r>
-      <w:proofErr w:type="spellEnd"/>
-      <w:r>
-        <w:rPr>
-          <w:sz w:val="28"/>
-          <w:szCs w:val="28"/>
-          <w:lang w:eastAsia="en-US"/>
+        </w:rPr>
+        <w:t>всі</w:t>
+      </w:r>
+      <w:proofErr w:type="spellEnd"/>
+      <w:r>
+        <w:rPr>
+          <w:sz w:val="28"/>
+          <w:szCs w:val="28"/>
         </w:rPr>
         <w:t xml:space="preserve"> </w:t>
       </w:r>
@@ -7382,16 +7851,30 @@
         <w:rPr>
           <w:sz w:val="28"/>
           <w:szCs w:val="28"/>
-          <w:lang w:eastAsia="en-US"/>
-        </w:rPr>
-        <w:t>захищати</w:t>
-      </w:r>
-      <w:proofErr w:type="spellEnd"/>
-      <w:r>
-        <w:rPr>
-          <w:sz w:val="28"/>
-          <w:szCs w:val="28"/>
-          <w:lang w:eastAsia="en-US"/>
+        </w:rPr>
+        <w:t>його</w:t>
+      </w:r>
+      <w:proofErr w:type="spellEnd"/>
+      <w:r>
+        <w:rPr>
+          <w:sz w:val="28"/>
+          <w:szCs w:val="28"/>
+        </w:rPr>
+        <w:t xml:space="preserve"> члени </w:t>
+      </w:r>
+      <w:proofErr w:type="spellStart"/>
+      <w:r>
+        <w:rPr>
+          <w:sz w:val="28"/>
+          <w:szCs w:val="28"/>
+        </w:rPr>
+        <w:t>мають</w:t>
+      </w:r>
+      <w:proofErr w:type="spellEnd"/>
+      <w:r>
+        <w:rPr>
+          <w:sz w:val="28"/>
+          <w:szCs w:val="28"/>
         </w:rPr>
         <w:t xml:space="preserve"> </w:t>
       </w:r>
@@ -7400,70 +7883,78 @@
         <w:rPr>
           <w:sz w:val="28"/>
           <w:szCs w:val="28"/>
-          <w:lang w:eastAsia="en-US"/>
-        </w:rPr>
-        <w:t>дані</w:t>
-      </w:r>
-      <w:proofErr w:type="spellEnd"/>
-      <w:r>
-        <w:rPr>
-          <w:sz w:val="28"/>
-          <w:szCs w:val="28"/>
-          <w:lang w:eastAsia="en-US"/>
-        </w:rPr>
-        <w:t xml:space="preserve"> через </w:t>
-      </w:r>
-      <w:proofErr w:type="spellStart"/>
-      <w:r>
-        <w:rPr>
-          <w:sz w:val="28"/>
-          <w:szCs w:val="28"/>
-          <w:lang w:eastAsia="en-US"/>
-        </w:rPr>
-        <w:t>приватні</w:t>
-      </w:r>
-      <w:proofErr w:type="spellEnd"/>
-      <w:r>
-        <w:rPr>
-          <w:sz w:val="28"/>
-          <w:szCs w:val="28"/>
-          <w:lang w:eastAsia="en-US"/>
-        </w:rPr>
-        <w:t xml:space="preserve"> поля та доступ до них через </w:t>
-      </w:r>
-      <w:proofErr w:type="spellStart"/>
-      <w:r>
-        <w:rPr>
-          <w:sz w:val="28"/>
-          <w:szCs w:val="28"/>
-          <w:lang w:eastAsia="en-US"/>
-        </w:rPr>
-        <w:t>методи</w:t>
-      </w:r>
-      <w:proofErr w:type="spellEnd"/>
-      <w:r>
-        <w:rPr>
-          <w:sz w:val="28"/>
-          <w:szCs w:val="28"/>
-          <w:lang w:eastAsia="en-US"/>
-        </w:rPr>
-        <w:t xml:space="preserve">. </w:t>
-      </w:r>
-      <w:proofErr w:type="spellStart"/>
-      <w:r>
-        <w:rPr>
-          <w:sz w:val="28"/>
-          <w:szCs w:val="28"/>
-          <w:lang w:eastAsia="en-US"/>
-        </w:rPr>
-        <w:t>Структурне</w:t>
-      </w:r>
-      <w:proofErr w:type="spellEnd"/>
-      <w:r>
-        <w:rPr>
-          <w:sz w:val="28"/>
-          <w:szCs w:val="28"/>
-          <w:lang w:eastAsia="en-US"/>
+        </w:rPr>
+        <w:t>специфікатор</w:t>
+      </w:r>
+      <w:proofErr w:type="spellEnd"/>
+      <w:r>
+        <w:rPr>
+          <w:sz w:val="28"/>
+          <w:szCs w:val="28"/>
+        </w:rPr>
+        <w:t xml:space="preserve"> доступу </w:t>
+      </w:r>
+      <w:proofErr w:type="spellStart"/>
+      <w:r>
+        <w:rPr>
+          <w:sz w:val="28"/>
+          <w:szCs w:val="28"/>
+        </w:rPr>
+        <w:t>private</w:t>
+      </w:r>
+      <w:proofErr w:type="spellEnd"/>
+      <w:r>
+        <w:rPr>
+          <w:sz w:val="28"/>
+          <w:szCs w:val="28"/>
+        </w:rPr>
+        <w:t xml:space="preserve">, </w:t>
+      </w:r>
+      <w:proofErr w:type="spellStart"/>
+      <w:r>
+        <w:rPr>
+          <w:sz w:val="28"/>
+          <w:szCs w:val="28"/>
+        </w:rPr>
+        <w:t>тоді</w:t>
+      </w:r>
+      <w:proofErr w:type="spellEnd"/>
+      <w:r>
+        <w:rPr>
+          <w:sz w:val="28"/>
+          <w:szCs w:val="28"/>
+        </w:rPr>
+        <w:t xml:space="preserve"> як у </w:t>
+      </w:r>
+      <w:proofErr w:type="spellStart"/>
+      <w:r>
+        <w:rPr>
+          <w:sz w:val="28"/>
+          <w:szCs w:val="28"/>
+        </w:rPr>
+        <w:t>структурі</w:t>
+      </w:r>
+      <w:proofErr w:type="spellEnd"/>
+      <w:r>
+        <w:rPr>
+          <w:sz w:val="28"/>
+          <w:szCs w:val="28"/>
+        </w:rPr>
+        <w:t xml:space="preserve"> за </w:t>
+      </w:r>
+      <w:proofErr w:type="spellStart"/>
+      <w:r>
+        <w:rPr>
+          <w:sz w:val="28"/>
+          <w:szCs w:val="28"/>
+        </w:rPr>
+        <w:t>замовчуванням</w:t>
+      </w:r>
+      <w:proofErr w:type="spellEnd"/>
+      <w:r>
+        <w:rPr>
+          <w:sz w:val="28"/>
+          <w:szCs w:val="28"/>
         </w:rPr>
         <w:t xml:space="preserve"> </w:t>
       </w:r>
@@ -7472,16 +7963,30 @@
         <w:rPr>
           <w:sz w:val="28"/>
           <w:szCs w:val="28"/>
-          <w:lang w:eastAsia="en-US"/>
-        </w:rPr>
-        <w:t>програмування</w:t>
-      </w:r>
-      <w:proofErr w:type="spellEnd"/>
-      <w:r>
-        <w:rPr>
-          <w:sz w:val="28"/>
-          <w:szCs w:val="28"/>
-          <w:lang w:eastAsia="en-US"/>
+        </w:rPr>
+        <w:t>усі</w:t>
+      </w:r>
+      <w:proofErr w:type="spellEnd"/>
+      <w:r>
+        <w:rPr>
+          <w:sz w:val="28"/>
+          <w:szCs w:val="28"/>
+        </w:rPr>
+        <w:t xml:space="preserve"> члени </w:t>
+      </w:r>
+      <w:proofErr w:type="spellStart"/>
+      <w:r>
+        <w:rPr>
+          <w:sz w:val="28"/>
+          <w:szCs w:val="28"/>
+        </w:rPr>
+        <w:t>отримують</w:t>
+      </w:r>
+      <w:proofErr w:type="spellEnd"/>
+      <w:r>
+        <w:rPr>
+          <w:sz w:val="28"/>
+          <w:szCs w:val="28"/>
         </w:rPr>
         <w:t xml:space="preserve"> </w:t>
       </w:r>
@@ -7490,299 +7995,35 @@
         <w:rPr>
           <w:sz w:val="28"/>
           <w:szCs w:val="28"/>
-          <w:lang w:eastAsia="en-US"/>
-        </w:rPr>
-        <w:t>менш</w:t>
-      </w:r>
-      <w:proofErr w:type="spellEnd"/>
-      <w:r>
-        <w:rPr>
-          <w:sz w:val="28"/>
-          <w:szCs w:val="28"/>
-          <w:lang w:eastAsia="en-US"/>
-        </w:rPr>
-        <w:t xml:space="preserve"> </w:t>
-      </w:r>
-      <w:proofErr w:type="spellStart"/>
-      <w:r>
-        <w:rPr>
-          <w:sz w:val="28"/>
-          <w:szCs w:val="28"/>
-          <w:lang w:eastAsia="en-US"/>
-        </w:rPr>
-        <w:t>гнучке</w:t>
-      </w:r>
-      <w:proofErr w:type="spellEnd"/>
-      <w:r>
-        <w:rPr>
-          <w:sz w:val="28"/>
-          <w:szCs w:val="28"/>
-          <w:lang w:eastAsia="en-US"/>
-        </w:rPr>
-        <w:t xml:space="preserve">, </w:t>
-      </w:r>
-      <w:proofErr w:type="spellStart"/>
-      <w:r>
-        <w:rPr>
-          <w:sz w:val="28"/>
-          <w:szCs w:val="28"/>
-          <w:lang w:eastAsia="en-US"/>
-        </w:rPr>
-        <w:t>оскільки</w:t>
-      </w:r>
-      <w:proofErr w:type="spellEnd"/>
-      <w:r>
-        <w:rPr>
-          <w:sz w:val="28"/>
-          <w:szCs w:val="28"/>
-          <w:lang w:eastAsia="en-US"/>
-        </w:rPr>
-        <w:t xml:space="preserve"> </w:t>
-      </w:r>
-      <w:proofErr w:type="spellStart"/>
-      <w:r>
-        <w:rPr>
-          <w:sz w:val="28"/>
-          <w:szCs w:val="28"/>
-          <w:lang w:eastAsia="en-US"/>
-        </w:rPr>
-        <w:t>всі</w:t>
-      </w:r>
-      <w:proofErr w:type="spellEnd"/>
-      <w:r>
-        <w:rPr>
-          <w:sz w:val="28"/>
-          <w:szCs w:val="28"/>
-          <w:lang w:eastAsia="en-US"/>
-        </w:rPr>
-        <w:t xml:space="preserve"> </w:t>
-      </w:r>
-      <w:proofErr w:type="spellStart"/>
-      <w:r>
-        <w:rPr>
-          <w:sz w:val="28"/>
-          <w:szCs w:val="28"/>
-          <w:lang w:eastAsia="en-US"/>
-        </w:rPr>
-        <w:t>дані</w:t>
-      </w:r>
-      <w:proofErr w:type="spellEnd"/>
-      <w:r>
-        <w:rPr>
-          <w:sz w:val="28"/>
-          <w:szCs w:val="28"/>
-          <w:lang w:eastAsia="en-US"/>
-        </w:rPr>
-        <w:t xml:space="preserve"> </w:t>
-      </w:r>
-      <w:proofErr w:type="spellStart"/>
-      <w:r>
-        <w:rPr>
-          <w:sz w:val="28"/>
-          <w:szCs w:val="28"/>
-          <w:lang w:eastAsia="en-US"/>
-        </w:rPr>
-        <w:t>доступні</w:t>
-      </w:r>
-      <w:proofErr w:type="spellEnd"/>
-      <w:r>
-        <w:rPr>
-          <w:sz w:val="28"/>
-          <w:szCs w:val="28"/>
-          <w:lang w:eastAsia="en-US"/>
-        </w:rPr>
-        <w:t xml:space="preserve"> </w:t>
-      </w:r>
-      <w:proofErr w:type="spellStart"/>
-      <w:r>
-        <w:rPr>
-          <w:sz w:val="28"/>
-          <w:szCs w:val="28"/>
-          <w:lang w:eastAsia="en-US"/>
-        </w:rPr>
-        <w:t>напряму</w:t>
-      </w:r>
-      <w:proofErr w:type="spellEnd"/>
-      <w:r>
-        <w:rPr>
-          <w:sz w:val="28"/>
-          <w:szCs w:val="28"/>
-          <w:lang w:eastAsia="en-US"/>
-        </w:rPr>
-        <w:t xml:space="preserve">. ООП </w:t>
-      </w:r>
-      <w:proofErr w:type="spellStart"/>
-      <w:r>
-        <w:rPr>
-          <w:sz w:val="28"/>
-          <w:szCs w:val="28"/>
-          <w:lang w:eastAsia="en-US"/>
-        </w:rPr>
-        <w:t>також</w:t>
-      </w:r>
-      <w:proofErr w:type="spellEnd"/>
-      <w:r>
-        <w:rPr>
-          <w:sz w:val="28"/>
-          <w:szCs w:val="28"/>
-          <w:lang w:eastAsia="en-US"/>
-        </w:rPr>
-        <w:t xml:space="preserve"> </w:t>
-      </w:r>
-      <w:proofErr w:type="spellStart"/>
-      <w:r>
-        <w:rPr>
-          <w:sz w:val="28"/>
-          <w:szCs w:val="28"/>
-          <w:lang w:eastAsia="en-US"/>
-        </w:rPr>
-        <w:t>краще</w:t>
-      </w:r>
-      <w:proofErr w:type="spellEnd"/>
-      <w:r>
-        <w:rPr>
-          <w:sz w:val="28"/>
-          <w:szCs w:val="28"/>
-          <w:lang w:eastAsia="en-US"/>
-        </w:rPr>
-        <w:t xml:space="preserve"> </w:t>
-      </w:r>
-      <w:proofErr w:type="spellStart"/>
-      <w:r>
-        <w:rPr>
-          <w:sz w:val="28"/>
-          <w:szCs w:val="28"/>
-          <w:lang w:eastAsia="en-US"/>
-        </w:rPr>
-        <w:t>підходить</w:t>
-      </w:r>
-      <w:proofErr w:type="spellEnd"/>
-      <w:r>
-        <w:rPr>
-          <w:sz w:val="28"/>
-          <w:szCs w:val="28"/>
-          <w:lang w:eastAsia="en-US"/>
-        </w:rPr>
-        <w:t xml:space="preserve"> для </w:t>
-      </w:r>
-      <w:proofErr w:type="spellStart"/>
-      <w:r>
-        <w:rPr>
-          <w:sz w:val="28"/>
-          <w:szCs w:val="28"/>
-          <w:lang w:eastAsia="en-US"/>
-        </w:rPr>
-        <w:t>масштабованих</w:t>
-      </w:r>
-      <w:proofErr w:type="spellEnd"/>
-      <w:r>
-        <w:rPr>
-          <w:sz w:val="28"/>
-          <w:szCs w:val="28"/>
-          <w:lang w:eastAsia="en-US"/>
-        </w:rPr>
-        <w:t xml:space="preserve"> </w:t>
-      </w:r>
-      <w:proofErr w:type="spellStart"/>
-      <w:r>
-        <w:rPr>
-          <w:sz w:val="28"/>
-          <w:szCs w:val="28"/>
-          <w:lang w:eastAsia="en-US"/>
-        </w:rPr>
-        <w:t>проектів</w:t>
-      </w:r>
-      <w:proofErr w:type="spellEnd"/>
-      <w:r>
-        <w:rPr>
-          <w:sz w:val="28"/>
-          <w:szCs w:val="28"/>
-          <w:lang w:eastAsia="en-US"/>
-        </w:rPr>
-        <w:t xml:space="preserve">, де </w:t>
-      </w:r>
-      <w:proofErr w:type="spellStart"/>
-      <w:r>
-        <w:rPr>
-          <w:sz w:val="28"/>
-          <w:szCs w:val="28"/>
-          <w:lang w:eastAsia="en-US"/>
-        </w:rPr>
-        <w:t>важлива</w:t>
-      </w:r>
-      <w:proofErr w:type="spellEnd"/>
-      <w:r>
-        <w:rPr>
-          <w:sz w:val="28"/>
-          <w:szCs w:val="28"/>
-          <w:lang w:eastAsia="en-US"/>
-        </w:rPr>
-        <w:t xml:space="preserve"> </w:t>
-      </w:r>
-      <w:proofErr w:type="spellStart"/>
-      <w:r>
-        <w:rPr>
-          <w:sz w:val="28"/>
-          <w:szCs w:val="28"/>
-          <w:lang w:eastAsia="en-US"/>
-        </w:rPr>
-        <w:t>модульність</w:t>
-      </w:r>
-      <w:proofErr w:type="spellEnd"/>
-      <w:r>
-        <w:rPr>
-          <w:sz w:val="28"/>
-          <w:szCs w:val="28"/>
-          <w:lang w:eastAsia="en-US"/>
-        </w:rPr>
-        <w:t xml:space="preserve"> і </w:t>
-      </w:r>
-      <w:proofErr w:type="spellStart"/>
-      <w:r>
-        <w:rPr>
-          <w:sz w:val="28"/>
-          <w:szCs w:val="28"/>
-          <w:lang w:eastAsia="en-US"/>
-        </w:rPr>
-        <w:t>повторне</w:t>
-      </w:r>
-      <w:proofErr w:type="spellEnd"/>
-      <w:r>
-        <w:rPr>
-          <w:sz w:val="28"/>
-          <w:szCs w:val="28"/>
-          <w:lang w:eastAsia="en-US"/>
-        </w:rPr>
-        <w:t xml:space="preserve"> </w:t>
-      </w:r>
-      <w:proofErr w:type="spellStart"/>
-      <w:r>
-        <w:rPr>
-          <w:sz w:val="28"/>
-          <w:szCs w:val="28"/>
-          <w:lang w:eastAsia="en-US"/>
-        </w:rPr>
-        <w:t>використання</w:t>
-      </w:r>
-      <w:proofErr w:type="spellEnd"/>
-      <w:r>
-        <w:rPr>
-          <w:sz w:val="28"/>
-          <w:szCs w:val="28"/>
-          <w:lang w:eastAsia="en-US"/>
-        </w:rPr>
-        <w:t xml:space="preserve"> коду.</w:t>
-      </w:r>
-    </w:p>
-    <w:p>
-      <w:pPr>
-        <w:spacing w:line="360" w:lineRule="auto"/>
-        <w:ind w:firstLine="709"/>
-        <w:rPr>
-          <w:sz w:val="28"/>
-          <w:szCs w:val="28"/>
-        </w:rPr>
-      </w:pPr>
+        </w:rPr>
+        <w:t>специфікатор</w:t>
+      </w:r>
+      <w:proofErr w:type="spellEnd"/>
+      <w:r>
+        <w:rPr>
+          <w:sz w:val="28"/>
+          <w:szCs w:val="28"/>
+        </w:rPr>
+        <w:t xml:space="preserve"> доступу </w:t>
+      </w:r>
+      <w:proofErr w:type="spellStart"/>
+      <w:r>
+        <w:rPr>
+          <w:sz w:val="28"/>
+          <w:szCs w:val="28"/>
+        </w:rPr>
+        <w:t>public</w:t>
+      </w:r>
+      <w:proofErr w:type="spellEnd"/>
+      <w:r>
+        <w:rPr>
+          <w:sz w:val="28"/>
+          <w:szCs w:val="28"/>
+        </w:rPr>
+        <w:t>.</w:t>
+      </w:r>
+      <w:bookmarkStart w:id="0" w:name="_GoBack"/>
+      <w:bookmarkEnd w:id="0"/>
     </w:p>
     <w:sectPr>
       <w:pgSz w:w="12240" w:h="15840"/>
@@ -9850,7 +10091,7 @@
 </file>
 
 <file path=customXml/itemProps1.xml><?xml version="1.0" encoding="utf-8"?>
-<ds:datastoreItem xmlns:ds="http://schemas.openxmlformats.org/officeDocument/2006/customXml" ds:itemID="{A4E6FF26-8547-49F5-BDF1-1B4BE5714BC6}">
+<ds:datastoreItem xmlns:ds="http://schemas.openxmlformats.org/officeDocument/2006/customXml" ds:itemID="{EB487B87-3557-4BEE-B475-1892839EE1FC}">
   <ds:schemaRefs>
     <ds:schemaRef ds:uri="http://schemas.openxmlformats.org/officeDocument/2006/bibliography"/>
   </ds:schemaRefs>

</xml_diff>